<commit_message>
Better figure handling for docx template
</commit_message>
<xml_diff>
--- a/_extensions/submittable/reference.docx
+++ b/_extensions/submittable/reference.docx
@@ -145,696 +145,11 @@
         <w:pStyle w:val="BodyText"/>
       </w:pPr>
       <w:r>
-        <w:t xml:space="preserve">Lorem ipsum dolor sit </w:t>
+        <w:t xml:space="preserve">Lorem ipsum dolor sit amet, consectetur adipiscing elit. Ut nec lobortis urna. Etiam leo nulla, pharetra nec vulputate quis, pellentesque tempus risus. In feugiat vulputate urna, nec pretium felis tempus in. Nullam ut venenatis urna, sed placerat quam. Praesent id ultrices eros. Sed arcu </w:t>
       </w:r>
-      <w:proofErr w:type="spellStart"/>
-      <w:r>
-        <w:t>amet</w:t>
-      </w:r>
-      <w:proofErr w:type="spellEnd"/>
-      <w:r>
-        <w:t xml:space="preserve">, </w:t>
-      </w:r>
-      <w:proofErr w:type="spellStart"/>
-      <w:r>
-        <w:t>consectetur</w:t>
-      </w:r>
-      <w:proofErr w:type="spellEnd"/>
-      <w:r>
-        <w:t xml:space="preserve"> </w:t>
-      </w:r>
-      <w:proofErr w:type="spellStart"/>
-      <w:r>
-        <w:t>adipiscing</w:t>
-      </w:r>
-      <w:proofErr w:type="spellEnd"/>
-      <w:r>
-        <w:t xml:space="preserve"> </w:t>
-      </w:r>
-      <w:proofErr w:type="spellStart"/>
-      <w:r>
-        <w:t>elit</w:t>
-      </w:r>
-      <w:proofErr w:type="spellEnd"/>
-      <w:r>
-        <w:t xml:space="preserve">. Ut </w:t>
-      </w:r>
-      <w:proofErr w:type="spellStart"/>
-      <w:r>
-        <w:t>nec</w:t>
-      </w:r>
-      <w:proofErr w:type="spellEnd"/>
-      <w:r>
-        <w:t xml:space="preserve"> </w:t>
-      </w:r>
-      <w:proofErr w:type="spellStart"/>
-      <w:r>
-        <w:t>lobortis</w:t>
-      </w:r>
-      <w:proofErr w:type="spellEnd"/>
-      <w:r>
-        <w:t xml:space="preserve"> </w:t>
-      </w:r>
-      <w:proofErr w:type="spellStart"/>
-      <w:r>
-        <w:t>urna</w:t>
-      </w:r>
-      <w:proofErr w:type="spellEnd"/>
-      <w:r>
-        <w:t xml:space="preserve">. </w:t>
-      </w:r>
-      <w:proofErr w:type="spellStart"/>
-      <w:r>
-        <w:t>Etiam</w:t>
-      </w:r>
-      <w:proofErr w:type="spellEnd"/>
-      <w:r>
-        <w:t xml:space="preserve"> </w:t>
-      </w:r>
-      <w:proofErr w:type="spellStart"/>
-      <w:r>
-        <w:t>leo</w:t>
-      </w:r>
-      <w:proofErr w:type="spellEnd"/>
-      <w:r>
-        <w:t xml:space="preserve"> </w:t>
-      </w:r>
-      <w:proofErr w:type="spellStart"/>
-      <w:r>
-        <w:t>nulla</w:t>
-      </w:r>
-      <w:proofErr w:type="spellEnd"/>
-      <w:r>
-        <w:t xml:space="preserve">, pharetra </w:t>
-      </w:r>
-      <w:proofErr w:type="spellStart"/>
-      <w:r>
-        <w:t>nec</w:t>
-      </w:r>
-      <w:proofErr w:type="spellEnd"/>
-      <w:r>
-        <w:t xml:space="preserve"> </w:t>
-      </w:r>
-      <w:proofErr w:type="spellStart"/>
-      <w:r>
-        <w:t>vulputate</w:t>
-      </w:r>
-      <w:proofErr w:type="spellEnd"/>
-      <w:r>
-        <w:t xml:space="preserve"> </w:t>
-      </w:r>
-      <w:proofErr w:type="spellStart"/>
-      <w:r>
-        <w:t>quis</w:t>
-      </w:r>
-      <w:proofErr w:type="spellEnd"/>
-      <w:r>
-        <w:t xml:space="preserve">, </w:t>
-      </w:r>
-      <w:proofErr w:type="spellStart"/>
-      <w:r>
-        <w:t>pellentesque</w:t>
-      </w:r>
-      <w:proofErr w:type="spellEnd"/>
-      <w:r>
-        <w:t xml:space="preserve"> tempus </w:t>
-      </w:r>
-      <w:proofErr w:type="spellStart"/>
-      <w:r>
-        <w:t>risus</w:t>
-      </w:r>
-      <w:proofErr w:type="spellEnd"/>
-      <w:r>
-        <w:t xml:space="preserve">. In </w:t>
-      </w:r>
-      <w:proofErr w:type="spellStart"/>
-      <w:r>
-        <w:t>feugiat</w:t>
-      </w:r>
-      <w:proofErr w:type="spellEnd"/>
-      <w:r>
-        <w:t xml:space="preserve"> </w:t>
-      </w:r>
-      <w:proofErr w:type="spellStart"/>
-      <w:r>
-        <w:t>vulputate</w:t>
-      </w:r>
-      <w:proofErr w:type="spellEnd"/>
-      <w:r>
-        <w:t xml:space="preserve"> </w:t>
-      </w:r>
-      <w:proofErr w:type="spellStart"/>
-      <w:r>
-        <w:t>urna</w:t>
-      </w:r>
-      <w:proofErr w:type="spellEnd"/>
-      <w:r>
-        <w:t xml:space="preserve">, </w:t>
-      </w:r>
-      <w:proofErr w:type="spellStart"/>
-      <w:r>
-        <w:t>nec</w:t>
-      </w:r>
-      <w:proofErr w:type="spellEnd"/>
-      <w:r>
-        <w:t xml:space="preserve"> </w:t>
-      </w:r>
-      <w:proofErr w:type="spellStart"/>
-      <w:r>
-        <w:t>pretium</w:t>
-      </w:r>
-      <w:proofErr w:type="spellEnd"/>
-      <w:r>
-        <w:t xml:space="preserve"> </w:t>
-      </w:r>
-      <w:proofErr w:type="spellStart"/>
-      <w:r>
-        <w:t>felis</w:t>
-      </w:r>
-      <w:proofErr w:type="spellEnd"/>
-      <w:r>
-        <w:t xml:space="preserve"> tempus in. </w:t>
-      </w:r>
-      <w:proofErr w:type="spellStart"/>
-      <w:r>
-        <w:t>Nullam</w:t>
-      </w:r>
-      <w:proofErr w:type="spellEnd"/>
-      <w:r>
-        <w:t xml:space="preserve"> </w:t>
-      </w:r>
-      <w:proofErr w:type="spellStart"/>
-      <w:r>
-        <w:t>ut</w:t>
-      </w:r>
-      <w:proofErr w:type="spellEnd"/>
-      <w:r>
-        <w:t xml:space="preserve"> </w:t>
-      </w:r>
-      <w:proofErr w:type="spellStart"/>
-      <w:r>
-        <w:t>venenatis</w:t>
-      </w:r>
-      <w:proofErr w:type="spellEnd"/>
-      <w:r>
-        <w:t xml:space="preserve"> </w:t>
-      </w:r>
-      <w:proofErr w:type="spellStart"/>
-      <w:r>
-        <w:t>urna</w:t>
-      </w:r>
-      <w:proofErr w:type="spellEnd"/>
-      <w:r>
-        <w:t xml:space="preserve">, sed </w:t>
-      </w:r>
-      <w:proofErr w:type="spellStart"/>
-      <w:r>
-        <w:t>placerat</w:t>
-      </w:r>
-      <w:proofErr w:type="spellEnd"/>
-      <w:r>
-        <w:t xml:space="preserve"> </w:t>
-      </w:r>
-      <w:proofErr w:type="spellStart"/>
-      <w:r>
-        <w:t>quam</w:t>
-      </w:r>
-      <w:proofErr w:type="spellEnd"/>
-      <w:r>
-        <w:t xml:space="preserve">. </w:t>
-      </w:r>
-      <w:proofErr w:type="spellStart"/>
-      <w:r>
-        <w:t>Praesent</w:t>
-      </w:r>
-      <w:proofErr w:type="spellEnd"/>
-      <w:r>
-        <w:t xml:space="preserve"> id </w:t>
-      </w:r>
-      <w:proofErr w:type="spellStart"/>
-      <w:r>
-        <w:t>ultrices</w:t>
-      </w:r>
-      <w:proofErr w:type="spellEnd"/>
-      <w:r>
-        <w:t xml:space="preserve"> eros. Sed </w:t>
-      </w:r>
-      <w:proofErr w:type="spellStart"/>
-      <w:r>
-        <w:t>arcu</w:t>
-      </w:r>
-      <w:proofErr w:type="spellEnd"/>
-      <w:r>
-        <w:t xml:space="preserve"> </w:t>
-      </w:r>
-      <w:proofErr w:type="spellStart"/>
       <w:r>
         <w:lastRenderedPageBreak/>
-        <w:t>erat</w:t>
-      </w:r>
-      <w:proofErr w:type="spellEnd"/>
-      <w:r>
-        <w:t xml:space="preserve">, </w:t>
-      </w:r>
-      <w:proofErr w:type="spellStart"/>
-      <w:r>
-        <w:t>ultrices</w:t>
-      </w:r>
-      <w:proofErr w:type="spellEnd"/>
-      <w:r>
-        <w:t xml:space="preserve"> </w:t>
-      </w:r>
-      <w:proofErr w:type="spellStart"/>
-      <w:r>
-        <w:t>tincidunt</w:t>
-      </w:r>
-      <w:proofErr w:type="spellEnd"/>
-      <w:r>
-        <w:t xml:space="preserve"> </w:t>
-      </w:r>
-      <w:proofErr w:type="spellStart"/>
-      <w:r>
-        <w:t>accumsan</w:t>
-      </w:r>
-      <w:proofErr w:type="spellEnd"/>
-      <w:r>
-        <w:t xml:space="preserve"> at, pharetra </w:t>
-      </w:r>
-      <w:proofErr w:type="spellStart"/>
-      <w:r>
-        <w:t>dignissim</w:t>
-      </w:r>
-      <w:proofErr w:type="spellEnd"/>
-      <w:r>
-        <w:t xml:space="preserve"> </w:t>
-      </w:r>
-      <w:proofErr w:type="spellStart"/>
-      <w:r>
-        <w:t>orci</w:t>
-      </w:r>
-      <w:proofErr w:type="spellEnd"/>
-      <w:r>
-        <w:t xml:space="preserve">. Aenean semper nisi </w:t>
-      </w:r>
-      <w:proofErr w:type="spellStart"/>
-      <w:r>
-        <w:t>quam</w:t>
-      </w:r>
-      <w:proofErr w:type="spellEnd"/>
-      <w:r>
-        <w:t xml:space="preserve">, et tempus </w:t>
-      </w:r>
-      <w:proofErr w:type="spellStart"/>
-      <w:r>
-        <w:t>felis</w:t>
-      </w:r>
-      <w:proofErr w:type="spellEnd"/>
-      <w:r>
-        <w:t xml:space="preserve"> </w:t>
-      </w:r>
-      <w:proofErr w:type="spellStart"/>
-      <w:r>
-        <w:t>lobortis</w:t>
-      </w:r>
-      <w:proofErr w:type="spellEnd"/>
-      <w:r>
-        <w:t xml:space="preserve"> </w:t>
-      </w:r>
-      <w:proofErr w:type="spellStart"/>
-      <w:r>
-        <w:t>eu</w:t>
-      </w:r>
-      <w:proofErr w:type="spellEnd"/>
-      <w:r>
-        <w:t xml:space="preserve">. Sed </w:t>
-      </w:r>
-      <w:proofErr w:type="spellStart"/>
-      <w:r>
-        <w:t>nec</w:t>
-      </w:r>
-      <w:proofErr w:type="spellEnd"/>
-      <w:r>
-        <w:t xml:space="preserve"> </w:t>
-      </w:r>
-      <w:proofErr w:type="spellStart"/>
-      <w:r>
-        <w:t>lectus</w:t>
-      </w:r>
-      <w:proofErr w:type="spellEnd"/>
-      <w:r>
-        <w:t xml:space="preserve"> </w:t>
-      </w:r>
-      <w:proofErr w:type="spellStart"/>
-      <w:r>
-        <w:t>imperdiet</w:t>
-      </w:r>
-      <w:proofErr w:type="spellEnd"/>
-      <w:r>
-        <w:t xml:space="preserve">, </w:t>
-      </w:r>
-      <w:proofErr w:type="spellStart"/>
-      <w:r>
-        <w:t>lobortis</w:t>
-      </w:r>
-      <w:proofErr w:type="spellEnd"/>
-      <w:r>
-        <w:t xml:space="preserve"> </w:t>
-      </w:r>
-      <w:proofErr w:type="spellStart"/>
-      <w:r>
-        <w:t>lacus</w:t>
-      </w:r>
-      <w:proofErr w:type="spellEnd"/>
-      <w:r>
-        <w:t xml:space="preserve"> in, </w:t>
-      </w:r>
-      <w:proofErr w:type="spellStart"/>
-      <w:r>
-        <w:t>malesuada</w:t>
-      </w:r>
-      <w:proofErr w:type="spellEnd"/>
-      <w:r>
-        <w:t xml:space="preserve"> </w:t>
-      </w:r>
-      <w:proofErr w:type="spellStart"/>
-      <w:r>
-        <w:t>tortor</w:t>
-      </w:r>
-      <w:proofErr w:type="spellEnd"/>
-      <w:r>
-        <w:t xml:space="preserve">. </w:t>
-      </w:r>
-      <w:proofErr w:type="spellStart"/>
-      <w:r>
-        <w:t>Aliquam</w:t>
-      </w:r>
-      <w:proofErr w:type="spellEnd"/>
-      <w:r>
-        <w:t xml:space="preserve"> sed convallis </w:t>
-      </w:r>
-      <w:proofErr w:type="spellStart"/>
-      <w:r>
-        <w:t>mauris</w:t>
-      </w:r>
-      <w:proofErr w:type="spellEnd"/>
-      <w:r>
-        <w:t xml:space="preserve">, </w:t>
-      </w:r>
-      <w:proofErr w:type="spellStart"/>
-      <w:r>
-        <w:t>eget</w:t>
-      </w:r>
-      <w:proofErr w:type="spellEnd"/>
-      <w:r>
-        <w:t xml:space="preserve"> </w:t>
-      </w:r>
-      <w:proofErr w:type="spellStart"/>
-      <w:r>
-        <w:t>varius</w:t>
-      </w:r>
-      <w:proofErr w:type="spellEnd"/>
-      <w:r>
-        <w:t xml:space="preserve"> </w:t>
-      </w:r>
-      <w:proofErr w:type="spellStart"/>
-      <w:r>
-        <w:t>tellus</w:t>
-      </w:r>
-      <w:proofErr w:type="spellEnd"/>
-      <w:r>
-        <w:t xml:space="preserve">. Maecenas </w:t>
-      </w:r>
-      <w:proofErr w:type="spellStart"/>
-      <w:r>
-        <w:t>elementum</w:t>
-      </w:r>
-      <w:proofErr w:type="spellEnd"/>
-      <w:r>
-        <w:t xml:space="preserve">, </w:t>
-      </w:r>
-      <w:proofErr w:type="spellStart"/>
-      <w:r>
-        <w:t>elit</w:t>
-      </w:r>
-      <w:proofErr w:type="spellEnd"/>
-      <w:r>
-        <w:t xml:space="preserve"> </w:t>
-      </w:r>
-      <w:proofErr w:type="spellStart"/>
-      <w:r>
-        <w:t>quis</w:t>
-      </w:r>
-      <w:proofErr w:type="spellEnd"/>
-      <w:r>
-        <w:t xml:space="preserve"> </w:t>
-      </w:r>
-      <w:proofErr w:type="spellStart"/>
-      <w:r>
-        <w:t>ultricies</w:t>
-      </w:r>
-      <w:proofErr w:type="spellEnd"/>
-      <w:r>
-        <w:t xml:space="preserve"> </w:t>
-      </w:r>
-      <w:proofErr w:type="spellStart"/>
-      <w:r>
-        <w:t>mattis</w:t>
-      </w:r>
-      <w:proofErr w:type="spellEnd"/>
-      <w:r>
-        <w:t xml:space="preserve">, nisi </w:t>
-      </w:r>
-      <w:proofErr w:type="spellStart"/>
-      <w:r>
-        <w:t>tortor</w:t>
-      </w:r>
-      <w:proofErr w:type="spellEnd"/>
-      <w:r>
-        <w:t xml:space="preserve"> </w:t>
-      </w:r>
-      <w:proofErr w:type="spellStart"/>
-      <w:r>
-        <w:t>sollicitudin</w:t>
-      </w:r>
-      <w:proofErr w:type="spellEnd"/>
-      <w:r>
-        <w:t xml:space="preserve"> </w:t>
-      </w:r>
-      <w:proofErr w:type="spellStart"/>
-      <w:r>
-        <w:t>sapien</w:t>
-      </w:r>
-      <w:proofErr w:type="spellEnd"/>
-      <w:r>
-        <w:t xml:space="preserve">, et </w:t>
-      </w:r>
-      <w:proofErr w:type="spellStart"/>
-      <w:r>
-        <w:t>volutpat</w:t>
-      </w:r>
-      <w:proofErr w:type="spellEnd"/>
-      <w:r>
-        <w:t xml:space="preserve"> </w:t>
-      </w:r>
-      <w:proofErr w:type="spellStart"/>
-      <w:r>
-        <w:t>risus</w:t>
-      </w:r>
-      <w:proofErr w:type="spellEnd"/>
-      <w:r>
-        <w:t xml:space="preserve"> </w:t>
-      </w:r>
-      <w:proofErr w:type="spellStart"/>
-      <w:r>
-        <w:t>tortor</w:t>
-      </w:r>
-      <w:proofErr w:type="spellEnd"/>
-      <w:r>
-        <w:t xml:space="preserve"> sed eros. Donec </w:t>
-      </w:r>
-      <w:proofErr w:type="spellStart"/>
-      <w:r>
-        <w:t>turpis</w:t>
-      </w:r>
-      <w:proofErr w:type="spellEnd"/>
-      <w:r>
-        <w:t xml:space="preserve"> magna, </w:t>
-      </w:r>
-      <w:proofErr w:type="spellStart"/>
-      <w:r>
-        <w:t>efficitur</w:t>
-      </w:r>
-      <w:proofErr w:type="spellEnd"/>
-      <w:r>
-        <w:t xml:space="preserve"> </w:t>
-      </w:r>
-      <w:proofErr w:type="spellStart"/>
-      <w:r>
-        <w:t>quis</w:t>
-      </w:r>
-      <w:proofErr w:type="spellEnd"/>
-      <w:r>
-        <w:t xml:space="preserve"> </w:t>
-      </w:r>
-      <w:proofErr w:type="spellStart"/>
-      <w:r>
-        <w:t>mollis</w:t>
-      </w:r>
-      <w:proofErr w:type="spellEnd"/>
-      <w:r>
-        <w:t xml:space="preserve"> a, semper et </w:t>
-      </w:r>
-      <w:proofErr w:type="spellStart"/>
-      <w:r>
-        <w:t>tortor</w:t>
-      </w:r>
-      <w:proofErr w:type="spellEnd"/>
-      <w:r>
-        <w:t xml:space="preserve">. Integer vel </w:t>
-      </w:r>
-      <w:proofErr w:type="spellStart"/>
-      <w:r>
-        <w:t>neque</w:t>
-      </w:r>
-      <w:proofErr w:type="spellEnd"/>
-      <w:r>
-        <w:t xml:space="preserve"> vel </w:t>
-      </w:r>
-      <w:proofErr w:type="spellStart"/>
-      <w:r>
-        <w:t>nunc</w:t>
-      </w:r>
-      <w:proofErr w:type="spellEnd"/>
-      <w:r>
-        <w:t xml:space="preserve"> </w:t>
-      </w:r>
-      <w:proofErr w:type="spellStart"/>
-      <w:r>
-        <w:t>feugiat</w:t>
-      </w:r>
-      <w:proofErr w:type="spellEnd"/>
-      <w:r>
-        <w:t xml:space="preserve"> </w:t>
-      </w:r>
-      <w:proofErr w:type="spellStart"/>
-      <w:r>
-        <w:t>finibus</w:t>
-      </w:r>
-      <w:proofErr w:type="spellEnd"/>
-      <w:r>
-        <w:t xml:space="preserve">. Sed ac </w:t>
-      </w:r>
-      <w:proofErr w:type="spellStart"/>
-      <w:r>
-        <w:t>nibh</w:t>
-      </w:r>
-      <w:proofErr w:type="spellEnd"/>
-      <w:r>
-        <w:t xml:space="preserve"> </w:t>
-      </w:r>
-      <w:proofErr w:type="spellStart"/>
-      <w:r>
-        <w:t>nec</w:t>
-      </w:r>
-      <w:proofErr w:type="spellEnd"/>
-      <w:r>
-        <w:t xml:space="preserve"> </w:t>
-      </w:r>
-      <w:proofErr w:type="spellStart"/>
-      <w:r>
-        <w:t>lacus</w:t>
-      </w:r>
-      <w:proofErr w:type="spellEnd"/>
-      <w:r>
-        <w:t xml:space="preserve"> </w:t>
-      </w:r>
-      <w:proofErr w:type="spellStart"/>
-      <w:r>
-        <w:t>ultricies</w:t>
-      </w:r>
-      <w:proofErr w:type="spellEnd"/>
-      <w:r>
-        <w:t xml:space="preserve"> </w:t>
-      </w:r>
-      <w:proofErr w:type="spellStart"/>
-      <w:r>
-        <w:t>viverra</w:t>
-      </w:r>
-      <w:proofErr w:type="spellEnd"/>
-      <w:r>
-        <w:t xml:space="preserve"> </w:t>
-      </w:r>
-      <w:proofErr w:type="spellStart"/>
-      <w:r>
-        <w:t>quis</w:t>
-      </w:r>
-      <w:proofErr w:type="spellEnd"/>
-      <w:r>
-        <w:t xml:space="preserve"> </w:t>
-      </w:r>
-      <w:proofErr w:type="spellStart"/>
-      <w:r>
-        <w:t>eleifend</w:t>
-      </w:r>
-      <w:proofErr w:type="spellEnd"/>
-      <w:r>
-        <w:t xml:space="preserve"> est. </w:t>
-      </w:r>
-      <w:proofErr w:type="spellStart"/>
-      <w:r>
-        <w:t>Vivamus</w:t>
-      </w:r>
-      <w:proofErr w:type="spellEnd"/>
-      <w:r>
-        <w:t xml:space="preserve"> </w:t>
-      </w:r>
-      <w:proofErr w:type="spellStart"/>
-      <w:r>
-        <w:t>tempor</w:t>
-      </w:r>
-      <w:proofErr w:type="spellEnd"/>
-      <w:r>
-        <w:t xml:space="preserve"> </w:t>
-      </w:r>
-      <w:proofErr w:type="spellStart"/>
-      <w:r>
-        <w:t>felis</w:t>
-      </w:r>
-      <w:proofErr w:type="spellEnd"/>
-      <w:r>
-        <w:t xml:space="preserve"> at </w:t>
-      </w:r>
-      <w:proofErr w:type="spellStart"/>
-      <w:r>
-        <w:t>eleifend</w:t>
-      </w:r>
-      <w:proofErr w:type="spellEnd"/>
-      <w:r>
-        <w:t xml:space="preserve"> </w:t>
-      </w:r>
-      <w:proofErr w:type="spellStart"/>
-      <w:r>
-        <w:t>tincidunt</w:t>
-      </w:r>
-      <w:proofErr w:type="spellEnd"/>
-      <w:r>
-        <w:t xml:space="preserve">. Sed </w:t>
-      </w:r>
-      <w:proofErr w:type="spellStart"/>
-      <w:r>
-        <w:t>nec</w:t>
-      </w:r>
-      <w:proofErr w:type="spellEnd"/>
-      <w:r>
-        <w:t xml:space="preserve"> </w:t>
-      </w:r>
-      <w:proofErr w:type="spellStart"/>
-      <w:r>
-        <w:t>condimentum</w:t>
-      </w:r>
-      <w:proofErr w:type="spellEnd"/>
-      <w:r>
-        <w:t xml:space="preserve"> sem.</w:t>
+        <w:t>erat, ultrices tincidunt accumsan at, pharetra dignissim orci. Aenean semper nisi quam, et tempus felis lobortis eu. Sed nec lectus imperdiet, lobortis lacus in, malesuada tortor. Aliquam sed convallis mauris, eget varius tellus. Maecenas elementum, elit quis ultricies mattis, nisi tortor sollicitudin sapien, et volutpat risus tortor sed eros. Donec turpis magna, efficitur quis mollis a, semper et tortor. Integer vel neque vel nunc feugiat finibus. Sed ac nibh nec lacus ultricies viverra quis eleifend est. Vivamus tempor felis at eleifend tincidunt. Sed nec condimentum sem.</w:t>
       </w:r>
     </w:p>
     <w:p>
@@ -842,311 +157,7 @@
         <w:pStyle w:val="BodyText"/>
       </w:pPr>
       <w:r>
-        <w:t xml:space="preserve">Integer </w:t>
-      </w:r>
-      <w:proofErr w:type="spellStart"/>
-      <w:r>
-        <w:t>est</w:t>
-      </w:r>
-      <w:proofErr w:type="spellEnd"/>
-      <w:r>
-        <w:t xml:space="preserve"> </w:t>
-      </w:r>
-      <w:proofErr w:type="spellStart"/>
-      <w:r>
-        <w:t>risus</w:t>
-      </w:r>
-      <w:proofErr w:type="spellEnd"/>
-      <w:r>
-        <w:t xml:space="preserve">, </w:t>
-      </w:r>
-      <w:proofErr w:type="spellStart"/>
-      <w:r>
-        <w:t>pellentesque</w:t>
-      </w:r>
-      <w:proofErr w:type="spellEnd"/>
-      <w:r>
-        <w:t xml:space="preserve"> </w:t>
-      </w:r>
-      <w:proofErr w:type="spellStart"/>
-      <w:r>
-        <w:t>sagittis</w:t>
-      </w:r>
-      <w:proofErr w:type="spellEnd"/>
-      <w:r>
-        <w:t xml:space="preserve"> </w:t>
-      </w:r>
-      <w:proofErr w:type="spellStart"/>
-      <w:r>
-        <w:t>enim</w:t>
-      </w:r>
-      <w:proofErr w:type="spellEnd"/>
-      <w:r>
-        <w:t xml:space="preserve"> </w:t>
-      </w:r>
-      <w:proofErr w:type="spellStart"/>
-      <w:r>
-        <w:t>eget</w:t>
-      </w:r>
-      <w:proofErr w:type="spellEnd"/>
-      <w:r>
-        <w:t xml:space="preserve">, </w:t>
-      </w:r>
-      <w:proofErr w:type="spellStart"/>
-      <w:r>
-        <w:t>consectetur</w:t>
-      </w:r>
-      <w:proofErr w:type="spellEnd"/>
-      <w:r>
-        <w:t xml:space="preserve"> </w:t>
-      </w:r>
-      <w:proofErr w:type="spellStart"/>
-      <w:r>
-        <w:t>ultrices</w:t>
-      </w:r>
-      <w:proofErr w:type="spellEnd"/>
-      <w:r>
-        <w:t xml:space="preserve"> </w:t>
-      </w:r>
-      <w:proofErr w:type="spellStart"/>
-      <w:r>
-        <w:t>tellus</w:t>
-      </w:r>
-      <w:proofErr w:type="spellEnd"/>
-      <w:r>
-        <w:t xml:space="preserve">. Morbi </w:t>
-      </w:r>
-      <w:proofErr w:type="spellStart"/>
-      <w:r>
-        <w:t>ultrices</w:t>
-      </w:r>
-      <w:proofErr w:type="spellEnd"/>
-      <w:r>
-        <w:t xml:space="preserve"> </w:t>
-      </w:r>
-      <w:proofErr w:type="spellStart"/>
-      <w:r>
-        <w:t>urna</w:t>
-      </w:r>
-      <w:proofErr w:type="spellEnd"/>
-      <w:r>
-        <w:t xml:space="preserve"> non </w:t>
-      </w:r>
-      <w:proofErr w:type="spellStart"/>
-      <w:r>
-        <w:t>mollis</w:t>
-      </w:r>
-      <w:proofErr w:type="spellEnd"/>
-      <w:r>
-        <w:t xml:space="preserve"> </w:t>
-      </w:r>
-      <w:proofErr w:type="spellStart"/>
-      <w:r>
-        <w:t>consectetur</w:t>
-      </w:r>
-      <w:proofErr w:type="spellEnd"/>
-      <w:r>
-        <w:t xml:space="preserve">. </w:t>
-      </w:r>
-      <w:proofErr w:type="spellStart"/>
-      <w:r>
-        <w:t>Nulla</w:t>
-      </w:r>
-      <w:proofErr w:type="spellEnd"/>
-      <w:r>
-        <w:t xml:space="preserve"> </w:t>
-      </w:r>
-      <w:proofErr w:type="spellStart"/>
-      <w:r>
-        <w:t>pellentesque</w:t>
-      </w:r>
-      <w:proofErr w:type="spellEnd"/>
-      <w:r>
-        <w:t xml:space="preserve"> ac </w:t>
-      </w:r>
-      <w:proofErr w:type="spellStart"/>
-      <w:r>
-        <w:t>mauris</w:t>
-      </w:r>
-      <w:proofErr w:type="spellEnd"/>
-      <w:r>
-        <w:t xml:space="preserve"> non </w:t>
-      </w:r>
-      <w:proofErr w:type="spellStart"/>
-      <w:r>
-        <w:t>tincidunt</w:t>
-      </w:r>
-      <w:proofErr w:type="spellEnd"/>
-      <w:r>
-        <w:t xml:space="preserve">. </w:t>
-      </w:r>
-      <w:proofErr w:type="spellStart"/>
-      <w:r>
-        <w:t>Suspendisse</w:t>
-      </w:r>
-      <w:proofErr w:type="spellEnd"/>
-      <w:r>
-        <w:t xml:space="preserve"> convallis </w:t>
-      </w:r>
-      <w:proofErr w:type="spellStart"/>
-      <w:r>
-        <w:t>eleifend</w:t>
-      </w:r>
-      <w:proofErr w:type="spellEnd"/>
-      <w:r>
-        <w:t xml:space="preserve"> diam, sit </w:t>
-      </w:r>
-      <w:proofErr w:type="spellStart"/>
-      <w:r>
-        <w:t>amet</w:t>
-      </w:r>
-      <w:proofErr w:type="spellEnd"/>
-      <w:r>
-        <w:t xml:space="preserve"> </w:t>
-      </w:r>
-      <w:proofErr w:type="spellStart"/>
-      <w:r>
-        <w:t>vulputate</w:t>
-      </w:r>
-      <w:proofErr w:type="spellEnd"/>
-      <w:r>
-        <w:t xml:space="preserve"> dui </w:t>
-      </w:r>
-      <w:proofErr w:type="spellStart"/>
-      <w:r>
-        <w:t>mattis</w:t>
-      </w:r>
-      <w:proofErr w:type="spellEnd"/>
-      <w:r>
-        <w:t xml:space="preserve"> vitae. Maecenas </w:t>
-      </w:r>
-      <w:proofErr w:type="spellStart"/>
-      <w:r>
-        <w:t>facilisis</w:t>
-      </w:r>
-      <w:proofErr w:type="spellEnd"/>
-      <w:r>
-        <w:t xml:space="preserve"> </w:t>
-      </w:r>
-      <w:proofErr w:type="spellStart"/>
-      <w:r>
-        <w:t>nibh</w:t>
-      </w:r>
-      <w:proofErr w:type="spellEnd"/>
-      <w:r>
-        <w:t xml:space="preserve"> </w:t>
-      </w:r>
-      <w:proofErr w:type="spellStart"/>
-      <w:r>
-        <w:t>neque</w:t>
-      </w:r>
-      <w:proofErr w:type="spellEnd"/>
-      <w:r>
-        <w:t xml:space="preserve">, sit </w:t>
-      </w:r>
-      <w:proofErr w:type="spellStart"/>
-      <w:r>
-        <w:t>amet</w:t>
-      </w:r>
-      <w:proofErr w:type="spellEnd"/>
-      <w:r>
-        <w:t xml:space="preserve"> </w:t>
-      </w:r>
-      <w:proofErr w:type="spellStart"/>
-      <w:r>
-        <w:t>imperdiet</w:t>
-      </w:r>
-      <w:proofErr w:type="spellEnd"/>
-      <w:r>
-        <w:t xml:space="preserve"> ipsum </w:t>
-      </w:r>
-      <w:proofErr w:type="spellStart"/>
-      <w:r>
-        <w:t>vulputate</w:t>
-      </w:r>
-      <w:proofErr w:type="spellEnd"/>
-      <w:r>
-        <w:t xml:space="preserve"> </w:t>
-      </w:r>
-      <w:proofErr w:type="spellStart"/>
-      <w:r>
-        <w:t>ut.</w:t>
-      </w:r>
-      <w:proofErr w:type="spellEnd"/>
-      <w:r>
-        <w:t xml:space="preserve"> Nam </w:t>
-      </w:r>
-      <w:proofErr w:type="spellStart"/>
-      <w:r>
-        <w:t>luctus</w:t>
-      </w:r>
-      <w:proofErr w:type="spellEnd"/>
-      <w:r>
-        <w:t xml:space="preserve"> </w:t>
-      </w:r>
-      <w:proofErr w:type="spellStart"/>
-      <w:r>
-        <w:t>placerat</w:t>
-      </w:r>
-      <w:proofErr w:type="spellEnd"/>
-      <w:r>
-        <w:t xml:space="preserve"> </w:t>
-      </w:r>
-      <w:proofErr w:type="spellStart"/>
-      <w:r>
-        <w:t>est</w:t>
-      </w:r>
-      <w:proofErr w:type="spellEnd"/>
-      <w:r>
-        <w:t xml:space="preserve">, a convallis </w:t>
-      </w:r>
-      <w:proofErr w:type="spellStart"/>
-      <w:r>
-        <w:t>sapien</w:t>
-      </w:r>
-      <w:proofErr w:type="spellEnd"/>
-      <w:r>
-        <w:t xml:space="preserve"> vestibulum et. Integer sed dictum </w:t>
-      </w:r>
-      <w:proofErr w:type="spellStart"/>
-      <w:r>
-        <w:t>nibh</w:t>
-      </w:r>
-      <w:proofErr w:type="spellEnd"/>
-      <w:r>
-        <w:t xml:space="preserve">. In </w:t>
-      </w:r>
-      <w:proofErr w:type="spellStart"/>
-      <w:r>
-        <w:t>sapien</w:t>
-      </w:r>
-      <w:proofErr w:type="spellEnd"/>
-      <w:r>
-        <w:t xml:space="preserve"> </w:t>
-      </w:r>
-      <w:proofErr w:type="spellStart"/>
-      <w:r>
-        <w:t>orci</w:t>
-      </w:r>
-      <w:proofErr w:type="spellEnd"/>
-      <w:r>
-        <w:t xml:space="preserve">, </w:t>
-      </w:r>
-      <w:proofErr w:type="spellStart"/>
-      <w:r>
-        <w:t>condimentum</w:t>
-      </w:r>
-      <w:proofErr w:type="spellEnd"/>
-      <w:r>
-        <w:t xml:space="preserve"> non ante a, </w:t>
-      </w:r>
-      <w:proofErr w:type="spellStart"/>
-      <w:r>
-        <w:t>rutrum</w:t>
-      </w:r>
-      <w:proofErr w:type="spellEnd"/>
-      <w:r>
-        <w:t xml:space="preserve"> pharetra sem.</w:t>
+        <w:t>Integer est risus, pellentesque sagittis enim eget, consectetur ultrices tellus. Morbi ultrices urna non mollis consectetur. Nulla pellentesque ac mauris non tincidunt. Suspendisse convallis eleifend diam, sit amet vulputate dui mattis vitae. Maecenas facilisis nibh neque, sit amet imperdiet ipsum vulputate ut. Nam luctus placerat est, a convallis sapien vestibulum et. Integer sed dictum nibh. In sapien orci, condimentum non ante a, rutrum pharetra sem.</w:t>
       </w:r>
     </w:p>
     <w:p>
@@ -1161,29 +172,8 @@
           <w:rStyle w:val="Hyperlink"/>
         </w:rPr>
       </w:pPr>
-      <w:proofErr w:type="spellStart"/>
       <w:r>
-        <w:t>Abascal</w:t>
-      </w:r>
-      <w:proofErr w:type="spellEnd"/>
-      <w:r>
-        <w:t xml:space="preserve">, Maria, and Delia </w:t>
-      </w:r>
-      <w:proofErr w:type="spellStart"/>
-      <w:r>
-        <w:t>Baldassarri</w:t>
-      </w:r>
-      <w:proofErr w:type="spellEnd"/>
-      <w:r>
-        <w:t xml:space="preserve">. 2015. “Love Thy Neighbor? </w:t>
-      </w:r>
-      <w:proofErr w:type="spellStart"/>
-      <w:r>
-        <w:t>Ethnoracial</w:t>
-      </w:r>
-      <w:proofErr w:type="spellEnd"/>
-      <w:r>
-        <w:t xml:space="preserve"> Diversity and Trust Reexamined.” </w:t>
+        <w:t xml:space="preserve">Abascal, Maria, and Delia Baldassarri. 2015. “Love Thy Neighbor? Ethnoracial Diversity and Trust Reexamined.” </w:t>
       </w:r>
       <w:r>
         <w:rPr>
@@ -1230,19 +220,7 @@
           <w:rPr>
             <w:rStyle w:val="Hyperlink"/>
           </w:rPr>
-          <w:t xml:space="preserve"> Hyperlin</w:t>
-        </w:r>
-        <w:r>
-          <w:rPr>
-            <w:rStyle w:val="Hyperlink"/>
-          </w:rPr>
-          <w:t>k</w:t>
-        </w:r>
-        <w:r>
-          <w:rPr>
-            <w:rStyle w:val="Hyperlink"/>
-          </w:rPr>
-          <w:t xml:space="preserve"> </w:t>
+          <w:t xml:space="preserve"> Hyperlink </w:t>
         </w:r>
       </w:hyperlink>
       <w:r>
@@ -1581,7 +559,7 @@
   <w:abstractNum w:abstractNumId="0" w15:restartNumberingAfterBreak="0">
     <w:nsid w:val="FFFFFF7C"/>
     <w:multiLevelType w:val="singleLevel"/>
-    <w:tmpl w:val="0F1034AC"/>
+    <w:tmpl w:val="45E258B0"/>
     <w:lvl w:ilvl="0">
       <w:start w:val="1"/>
       <w:numFmt w:val="decimal"/>
@@ -1598,7 +576,7 @@
   <w:abstractNum w:abstractNumId="1" w15:restartNumberingAfterBreak="0">
     <w:nsid w:val="FFFFFF7D"/>
     <w:multiLevelType w:val="singleLevel"/>
-    <w:tmpl w:val="6EC26C7E"/>
+    <w:tmpl w:val="C16CFA24"/>
     <w:lvl w:ilvl="0">
       <w:start w:val="1"/>
       <w:numFmt w:val="decimal"/>
@@ -1615,7 +593,7 @@
   <w:abstractNum w:abstractNumId="2" w15:restartNumberingAfterBreak="0">
     <w:nsid w:val="FFFFFF7E"/>
     <w:multiLevelType w:val="singleLevel"/>
-    <w:tmpl w:val="B9C8B982"/>
+    <w:tmpl w:val="8D0A60CE"/>
     <w:lvl w:ilvl="0">
       <w:start w:val="1"/>
       <w:numFmt w:val="decimal"/>
@@ -1632,7 +610,7 @@
   <w:abstractNum w:abstractNumId="3" w15:restartNumberingAfterBreak="0">
     <w:nsid w:val="FFFFFF7F"/>
     <w:multiLevelType w:val="singleLevel"/>
-    <w:tmpl w:val="4AD2CD04"/>
+    <w:tmpl w:val="BFB879DA"/>
     <w:lvl w:ilvl="0">
       <w:start w:val="1"/>
       <w:numFmt w:val="decimal"/>
@@ -1649,7 +627,7 @@
   <w:abstractNum w:abstractNumId="4" w15:restartNumberingAfterBreak="0">
     <w:nsid w:val="FFFFFF80"/>
     <w:multiLevelType w:val="singleLevel"/>
-    <w:tmpl w:val="43B25A98"/>
+    <w:tmpl w:val="B93A6F1E"/>
     <w:lvl w:ilvl="0">
       <w:start w:val="1"/>
       <w:numFmt w:val="bullet"/>
@@ -1669,7 +647,7 @@
   <w:abstractNum w:abstractNumId="5" w15:restartNumberingAfterBreak="0">
     <w:nsid w:val="FFFFFF81"/>
     <w:multiLevelType w:val="singleLevel"/>
-    <w:tmpl w:val="FD8EF4BC"/>
+    <w:tmpl w:val="327C1F90"/>
     <w:lvl w:ilvl="0">
       <w:start w:val="1"/>
       <w:numFmt w:val="bullet"/>
@@ -1689,7 +667,7 @@
   <w:abstractNum w:abstractNumId="6" w15:restartNumberingAfterBreak="0">
     <w:nsid w:val="FFFFFF82"/>
     <w:multiLevelType w:val="singleLevel"/>
-    <w:tmpl w:val="0E74ECBE"/>
+    <w:tmpl w:val="61CE7070"/>
     <w:lvl w:ilvl="0">
       <w:start w:val="1"/>
       <w:numFmt w:val="bullet"/>
@@ -1709,7 +687,7 @@
   <w:abstractNum w:abstractNumId="7" w15:restartNumberingAfterBreak="0">
     <w:nsid w:val="FFFFFF83"/>
     <w:multiLevelType w:val="singleLevel"/>
-    <w:tmpl w:val="993ADEFA"/>
+    <w:tmpl w:val="CBEA6492"/>
     <w:lvl w:ilvl="0">
       <w:start w:val="1"/>
       <w:numFmt w:val="bullet"/>
@@ -1729,7 +707,7 @@
   <w:abstractNum w:abstractNumId="8" w15:restartNumberingAfterBreak="0">
     <w:nsid w:val="FFFFFF88"/>
     <w:multiLevelType w:val="singleLevel"/>
-    <w:tmpl w:val="082E4268"/>
+    <w:tmpl w:val="B5A06D4A"/>
     <w:lvl w:ilvl="0">
       <w:start w:val="1"/>
       <w:numFmt w:val="decimal"/>
@@ -1746,7 +724,7 @@
   <w:abstractNum w:abstractNumId="9" w15:restartNumberingAfterBreak="0">
     <w:nsid w:val="FFFFFF89"/>
     <w:multiLevelType w:val="singleLevel"/>
-    <w:tmpl w:val="0D447044"/>
+    <w:tmpl w:val="269CBA14"/>
     <w:lvl w:ilvl="0">
       <w:start w:val="1"/>
       <w:numFmt w:val="bullet"/>
@@ -3579,6 +2557,96 @@
   </w:num>
   <w:num w:numId="571" w16cid:durableId="1759642920">
     <w:abstractNumId w:val="5"/>
+  </w:num>
+  <w:num w:numId="572" w16cid:durableId="245458880">
+    <w:abstractNumId w:val="0"/>
+  </w:num>
+  <w:num w:numId="573" w16cid:durableId="1989507493">
+    <w:abstractNumId w:val="1"/>
+  </w:num>
+  <w:num w:numId="574" w16cid:durableId="52504532">
+    <w:abstractNumId w:val="2"/>
+  </w:num>
+  <w:num w:numId="575" w16cid:durableId="1359313721">
+    <w:abstractNumId w:val="3"/>
+  </w:num>
+  <w:num w:numId="576" w16cid:durableId="237591145">
+    <w:abstractNumId w:val="8"/>
+  </w:num>
+  <w:num w:numId="577" w16cid:durableId="458962971">
+    <w:abstractNumId w:val="4"/>
+  </w:num>
+  <w:num w:numId="578" w16cid:durableId="2073313244">
+    <w:abstractNumId w:val="5"/>
+  </w:num>
+  <w:num w:numId="579" w16cid:durableId="1402362095">
+    <w:abstractNumId w:val="6"/>
+  </w:num>
+  <w:num w:numId="580" w16cid:durableId="1924558331">
+    <w:abstractNumId w:val="7"/>
+  </w:num>
+  <w:num w:numId="581" w16cid:durableId="116458947">
+    <w:abstractNumId w:val="9"/>
+  </w:num>
+  <w:num w:numId="582" w16cid:durableId="824860334">
+    <w:abstractNumId w:val="0"/>
+  </w:num>
+  <w:num w:numId="583" w16cid:durableId="516965982">
+    <w:abstractNumId w:val="1"/>
+  </w:num>
+  <w:num w:numId="584" w16cid:durableId="1529099883">
+    <w:abstractNumId w:val="2"/>
+  </w:num>
+  <w:num w:numId="585" w16cid:durableId="1120104115">
+    <w:abstractNumId w:val="3"/>
+  </w:num>
+  <w:num w:numId="586" w16cid:durableId="1519004204">
+    <w:abstractNumId w:val="8"/>
+  </w:num>
+  <w:num w:numId="587" w16cid:durableId="1699895044">
+    <w:abstractNumId w:val="4"/>
+  </w:num>
+  <w:num w:numId="588" w16cid:durableId="2057468959">
+    <w:abstractNumId w:val="5"/>
+  </w:num>
+  <w:num w:numId="589" w16cid:durableId="1865942758">
+    <w:abstractNumId w:val="6"/>
+  </w:num>
+  <w:num w:numId="590" w16cid:durableId="533613329">
+    <w:abstractNumId w:val="7"/>
+  </w:num>
+  <w:num w:numId="591" w16cid:durableId="206307867">
+    <w:abstractNumId w:val="9"/>
+  </w:num>
+  <w:num w:numId="592" w16cid:durableId="1848137160">
+    <w:abstractNumId w:val="0"/>
+  </w:num>
+  <w:num w:numId="593" w16cid:durableId="1653368250">
+    <w:abstractNumId w:val="1"/>
+  </w:num>
+  <w:num w:numId="594" w16cid:durableId="1819422330">
+    <w:abstractNumId w:val="2"/>
+  </w:num>
+  <w:num w:numId="595" w16cid:durableId="1290011089">
+    <w:abstractNumId w:val="3"/>
+  </w:num>
+  <w:num w:numId="596" w16cid:durableId="2106144513">
+    <w:abstractNumId w:val="8"/>
+  </w:num>
+  <w:num w:numId="597" w16cid:durableId="442042236">
+    <w:abstractNumId w:val="4"/>
+  </w:num>
+  <w:num w:numId="598" w16cid:durableId="851605368">
+    <w:abstractNumId w:val="5"/>
+  </w:num>
+  <w:num w:numId="599" w16cid:durableId="536505602">
+    <w:abstractNumId w:val="6"/>
+  </w:num>
+  <w:num w:numId="600" w16cid:durableId="293680884">
+    <w:abstractNumId w:val="7"/>
+  </w:num>
+  <w:num w:numId="601" w16cid:durableId="410396711">
+    <w:abstractNumId w:val="9"/>
   </w:num>
 </w:numbering>
 </file>
@@ -3744,6 +2812,13 @@
     <w:lsdException w:name="No Spacing" w:uiPriority="1" w:qFormat="1"/>
     <w:lsdException w:name="Light Shading"/>
     <w:lsdException w:name="Light List"/>
+    <w:lsdException w:name="Light Grid"/>
+    <w:lsdException w:name="Medium Shading 1"/>
+    <w:lsdException w:name="Medium Shading 2"/>
+    <w:lsdException w:name="Medium List 1"/>
+    <w:lsdException w:name="Medium List 2"/>
+    <w:lsdException w:name="Medium Grid 1"/>
+    <w:lsdException w:name="Medium Grid 2"/>
     <w:lsdException w:name="Medium Grid 3"/>
     <w:lsdException w:name="Dark List"/>
     <w:lsdException w:name="Colorful Shading"/>
@@ -4412,6 +3487,10 @@
   <w:style w:type="paragraph" w:customStyle="1" w:styleId="Figure">
     <w:name w:val="Figure"/>
     <w:basedOn w:val="Normal"/>
+    <w:rsid w:val="007C48F3"/>
+    <w:pPr>
+      <w:ind w:firstLine="0"/>
+    </w:pPr>
   </w:style>
   <w:style w:type="paragraph" w:customStyle="1" w:styleId="CaptionedFigure">
     <w:name w:val="Captioned Figure"/>

</xml_diff>